<commit_message>
added notes, documents & resources
</commit_message>
<xml_diff>
--- a/documents/1. Getting Started.docx
+++ b/documents/1. Getting Started.docx
@@ -1,9 +1,11 @@
 
 <file path=word/document.xml><?xml version="1.0" encoding="utf-8"?>
-<w:document xmlns:wpc="http://schemas.microsoft.com/office/word/2010/wordprocessingCanvas" xmlns:cx="http://schemas.microsoft.com/office/drawing/2014/chartex" xmlns:cx1="http://schemas.microsoft.com/office/drawing/2015/9/8/chartex" xmlns:cx2="http://schemas.microsoft.com/office/drawing/2015/10/21/chartex" xmlns:cx3="http://schemas.microsoft.com/office/drawing/2016/5/9/chartex" xmlns:cx4="http://schemas.microsoft.com/office/drawing/2016/5/10/chartex" xmlns:cx5="http://schemas.microsoft.com/office/drawing/2016/5/11/chartex" xmlns:cx6="http://schemas.microsoft.com/office/drawing/2016/5/12/chartex" xmlns:cx7="http://schemas.microsoft.com/office/drawing/2016/5/13/chartex" xmlns:cx8="http://schemas.microsoft.com/office/drawing/2016/5/14/chartex" xmlns:mc="http://schemas.openxmlformats.org/markup-compatibility/2006" xmlns:aink="http://schemas.microsoft.com/office/drawing/2016/ink" xmlns:am3d="http://schemas.microsoft.com/office/drawing/2017/model3d" xmlns:o="urn:schemas-microsoft-com:office:office" xmlns:oel="http://schemas.microsoft.com/office/2019/extlst" xmlns:r="http://schemas.openxmlformats.org/officeDocument/2006/relationships" xmlns:m="http://schemas.openxmlformats.org/officeDocument/2006/math" xmlns:v="urn:schemas-microsoft-com:vml" xmlns:wp14="http://schemas.microsoft.com/office/word/2010/wordprocessingDrawing" xmlns:wp="http://schemas.openxmlformats.org/drawingml/2006/wordprocessingDrawing" xmlns:w10="urn:schemas-microsoft-com:office:word" xmlns:w="http://schemas.openxmlformats.org/wordprocessingml/2006/main" xmlns:w14="http://schemas.microsoft.com/office/word/2010/wordml" xmlns:w15="http://schemas.microsoft.com/office/word/2012/wordml" xmlns:w16cex="http://schemas.microsoft.com/office/word/2018/wordml/cex" xmlns:w16cid="http://schemas.microsoft.com/office/word/2016/wordml/cid" xmlns:w16="http://schemas.microsoft.com/office/word/2018/wordml" xmlns:w16du="http://schemas.microsoft.com/office/word/2023/wordml/word16du" xmlns:w16sdtdh="http://schemas.microsoft.com/office/word/2020/wordml/sdtdatahash" xmlns:w16se="http://schemas.microsoft.com/office/word/2015/wordml/symex" xmlns:wpg="http://schemas.microsoft.com/office/word/2010/wordprocessingGroup" xmlns:wpi="http://schemas.microsoft.com/office/word/2010/wordprocessingInk" xmlns:wne="http://schemas.microsoft.com/office/word/2006/wordml" xmlns:wps="http://schemas.microsoft.com/office/word/2010/wordprocessingShape" mc:Ignorable="w14 w15 w16se w16cid w16 w16cex w16sdtdh wp14">
+<w:document xmlns:wpc="http://schemas.microsoft.com/office/word/2010/wordprocessingCanvas" xmlns:cx="http://schemas.microsoft.com/office/drawing/2014/chartex" xmlns:cx1="http://schemas.microsoft.com/office/drawing/2015/9/8/chartex" xmlns:cx2="http://schemas.microsoft.com/office/drawing/2015/10/21/chartex" xmlns:cx3="http://schemas.microsoft.com/office/drawing/2016/5/9/chartex" xmlns:cx4="http://schemas.microsoft.com/office/drawing/2016/5/10/chartex" xmlns:cx5="http://schemas.microsoft.com/office/drawing/2016/5/11/chartex" xmlns:cx6="http://schemas.microsoft.com/office/drawing/2016/5/12/chartex" xmlns:cx7="http://schemas.microsoft.com/office/drawing/2016/5/13/chartex" xmlns:cx8="http://schemas.microsoft.com/office/drawing/2016/5/14/chartex" xmlns:mc="http://schemas.openxmlformats.org/markup-compatibility/2006" xmlns:aink="http://schemas.microsoft.com/office/drawing/2016/ink" xmlns:am3d="http://schemas.microsoft.com/office/drawing/2017/model3d" xmlns:o="urn:schemas-microsoft-com:office:office" xmlns:oel="http://schemas.microsoft.com/office/2019/extlst" xmlns:r="http://schemas.openxmlformats.org/officeDocument/2006/relationships" xmlns:m="http://schemas.openxmlformats.org/officeDocument/2006/math" xmlns:v="urn:schemas-microsoft-com:vml" xmlns:wp14="http://schemas.microsoft.com/office/word/2010/wordprocessingDrawing" xmlns:wp="http://schemas.openxmlformats.org/drawingml/2006/wordprocessingDrawing" xmlns:w10="urn:schemas-microsoft-com:office:word" xmlns:w="http://schemas.openxmlformats.org/wordprocessingml/2006/main" xmlns:w14="http://schemas.microsoft.com/office/word/2010/wordml" xmlns:w15="http://schemas.microsoft.com/office/word/2012/wordml" xmlns:w16cex="http://schemas.microsoft.com/office/word/2018/wordml/cex" xmlns:w16cid="http://schemas.microsoft.com/office/word/2016/wordml/cid" xmlns:w16="http://schemas.microsoft.com/office/word/2018/wordml" xmlns:w16sdtdh="http://schemas.microsoft.com/office/word/2020/wordml/sdtdatahash" xmlns:w16se="http://schemas.microsoft.com/office/word/2015/wordml/symex" xmlns:wpg="http://schemas.microsoft.com/office/word/2010/wordprocessingGroup" xmlns:wpi="http://schemas.microsoft.com/office/word/2010/wordprocessingInk" xmlns:wne="http://schemas.microsoft.com/office/word/2006/wordml" xmlns:wps="http://schemas.microsoft.com/office/word/2010/wordprocessingShape" mc:Ignorable="w14 w15 w16se w16cid w16 w16cex w16sdtdh wp14">
   <w:body>
     <w:p>
       <w:pPr>
+        <w:spacing w:after="0" w:line="240" w:lineRule="auto"/>
+        <w:contextualSpacing/>
         <w:rPr>
           <w:rFonts w:asciiTheme="majorHAnsi" w:hAnsiTheme="majorHAnsi" w:cstheme="majorHAnsi"/>
           <w:b/>
@@ -27,194 +29,237 @@
     </w:p>
     <w:p>
       <w:pPr>
-        <w:rPr>
-          <w:rFonts w:asciiTheme="majorHAnsi" w:hAnsiTheme="majorHAnsi" w:cstheme="majorHAnsi"/>
-          <w:b/>
-          <w:bCs/>
-          <w:sz w:val="24"/>
-          <w:szCs w:val="24"/>
-          <w:u w:val="single"/>
-        </w:rPr>
-      </w:pPr>
-      <w:r>
-        <w:rPr>
-          <w:rFonts w:asciiTheme="majorHAnsi" w:hAnsiTheme="majorHAnsi" w:cstheme="majorHAnsi"/>
-          <w:b/>
-          <w:bCs/>
-          <w:sz w:val="24"/>
-          <w:szCs w:val="24"/>
-          <w:u w:val="single"/>
-        </w:rPr>
-        <w:t xml:space="preserve">1. </w:t>
-      </w:r>
-      <w:r>
-        <w:rPr>
-          <w:rFonts w:asciiTheme="majorHAnsi" w:hAnsiTheme="majorHAnsi" w:cstheme="majorHAnsi"/>
-          <w:b/>
-          <w:bCs/>
-          <w:sz w:val="24"/>
-          <w:szCs w:val="24"/>
-          <w:u w:val="single"/>
-        </w:rPr>
-        <w:t xml:space="preserve">Welcome to the Course! </w:t>
-      </w:r>
-      <w:r>
-        <w:rPr>
-          <w:rFonts w:asciiTheme="majorHAnsi" w:hAnsiTheme="majorHAnsi" w:cstheme="majorHAnsi"/>
-          <w:b/>
-          <w:bCs/>
-          <w:sz w:val="24"/>
-          <w:szCs w:val="24"/>
-          <w:u w:val="single"/>
-        </w:rPr>
-        <w:tab/>
-      </w:r>
-      <w:r>
-        <w:rPr>
-          <w:rFonts w:asciiTheme="majorHAnsi" w:hAnsiTheme="majorHAnsi" w:cstheme="majorHAnsi"/>
-          <w:b/>
-          <w:bCs/>
-          <w:sz w:val="24"/>
-          <w:szCs w:val="24"/>
-          <w:u w:val="single"/>
-        </w:rPr>
-        <w:tab/>
-      </w:r>
-      <w:r>
-        <w:rPr>
-          <w:rFonts w:asciiTheme="majorHAnsi" w:hAnsiTheme="majorHAnsi" w:cstheme="majorHAnsi"/>
-          <w:b/>
-          <w:bCs/>
-          <w:sz w:val="24"/>
-          <w:szCs w:val="24"/>
-          <w:u w:val="single"/>
-        </w:rPr>
-        <w:tab/>
-      </w:r>
-      <w:r>
-        <w:rPr>
-          <w:rFonts w:asciiTheme="majorHAnsi" w:hAnsiTheme="majorHAnsi" w:cstheme="majorHAnsi"/>
-          <w:b/>
-          <w:bCs/>
-          <w:sz w:val="24"/>
-          <w:szCs w:val="24"/>
-          <w:u w:val="single"/>
-        </w:rPr>
-        <w:tab/>
-      </w:r>
-      <w:r>
-        <w:rPr>
-          <w:rFonts w:asciiTheme="majorHAnsi" w:hAnsiTheme="majorHAnsi" w:cstheme="majorHAnsi"/>
-          <w:b/>
-          <w:bCs/>
-          <w:sz w:val="24"/>
-          <w:szCs w:val="24"/>
-          <w:u w:val="single"/>
-        </w:rPr>
-        <w:tab/>
-      </w:r>
-      <w:r>
-        <w:rPr>
-          <w:rFonts w:asciiTheme="majorHAnsi" w:hAnsiTheme="majorHAnsi" w:cstheme="majorHAnsi"/>
-          <w:b/>
-          <w:bCs/>
-          <w:sz w:val="24"/>
-          <w:szCs w:val="24"/>
-          <w:u w:val="single"/>
-        </w:rPr>
-        <w:tab/>
-      </w:r>
-      <w:r>
-        <w:rPr>
-          <w:rFonts w:asciiTheme="majorHAnsi" w:hAnsiTheme="majorHAnsi" w:cstheme="majorHAnsi"/>
-          <w:b/>
-          <w:bCs/>
-          <w:sz w:val="24"/>
-          <w:szCs w:val="24"/>
-          <w:u w:val="single"/>
-        </w:rPr>
-        <w:tab/>
-      </w:r>
-      <w:r>
-        <w:rPr>
-          <w:rFonts w:asciiTheme="majorHAnsi" w:hAnsiTheme="majorHAnsi" w:cstheme="majorHAnsi"/>
-          <w:b/>
-          <w:bCs/>
-          <w:sz w:val="24"/>
-          <w:szCs w:val="24"/>
-          <w:u w:val="single"/>
-        </w:rPr>
-        <w:tab/>
-      </w:r>
-      <w:r>
-        <w:rPr>
-          <w:rFonts w:asciiTheme="majorHAnsi" w:hAnsiTheme="majorHAnsi" w:cstheme="majorHAnsi"/>
-          <w:b/>
-          <w:bCs/>
-          <w:sz w:val="24"/>
-          <w:szCs w:val="24"/>
-          <w:u w:val="single"/>
-        </w:rPr>
-        <w:tab/>
-      </w:r>
-      <w:r>
-        <w:rPr>
-          <w:rFonts w:asciiTheme="majorHAnsi" w:hAnsiTheme="majorHAnsi" w:cstheme="majorHAnsi"/>
-          <w:b/>
-          <w:bCs/>
-          <w:sz w:val="24"/>
-          <w:szCs w:val="24"/>
-          <w:u w:val="single"/>
-        </w:rPr>
-        <w:tab/>
-      </w:r>
-      <w:r>
-        <w:rPr>
-          <w:rFonts w:asciiTheme="majorHAnsi" w:hAnsiTheme="majorHAnsi" w:cstheme="majorHAnsi"/>
-          <w:b/>
-          <w:bCs/>
-          <w:sz w:val="24"/>
-          <w:szCs w:val="24"/>
-          <w:u w:val="single"/>
-        </w:rPr>
-        <w:tab/>
-      </w:r>
-      <w:r>
-        <w:rPr>
-          <w:rFonts w:asciiTheme="majorHAnsi" w:hAnsiTheme="majorHAnsi" w:cstheme="majorHAnsi"/>
-          <w:b/>
-          <w:bCs/>
-          <w:sz w:val="24"/>
-          <w:szCs w:val="24"/>
-          <w:u w:val="single"/>
-        </w:rPr>
-        <w:t>(1.</w:t>
-      </w:r>
-      <w:r>
-        <w:rPr>
-          <w:rFonts w:asciiTheme="majorHAnsi" w:hAnsiTheme="majorHAnsi" w:cstheme="majorHAnsi"/>
-          <w:b/>
-          <w:bCs/>
-          <w:sz w:val="24"/>
-          <w:szCs w:val="24"/>
-          <w:u w:val="single"/>
-        </w:rPr>
-        <w:t>39</w:t>
-      </w:r>
-      <w:r>
-        <w:rPr>
-          <w:rFonts w:asciiTheme="majorHAnsi" w:hAnsiTheme="majorHAnsi" w:cstheme="majorHAnsi"/>
-          <w:b/>
-          <w:bCs/>
-          <w:sz w:val="24"/>
-          <w:szCs w:val="24"/>
-          <w:u w:val="single"/>
-        </w:rPr>
-        <w:t>m)</w:t>
+        <w:spacing w:after="0" w:line="240" w:lineRule="auto"/>
+        <w:contextualSpacing/>
+        <w:rPr>
+          <w:rFonts w:asciiTheme="majorHAnsi" w:hAnsiTheme="majorHAnsi" w:cstheme="majorHAnsi"/>
+          <w:b/>
+          <w:bCs/>
+          <w:sz w:val="24"/>
+          <w:szCs w:val="24"/>
+          <w:u w:val="single"/>
+        </w:rPr>
+      </w:pPr>
+      <w:r>
+        <w:rPr>
+          <w:rFonts w:asciiTheme="majorHAnsi" w:hAnsiTheme="majorHAnsi" w:cstheme="majorHAnsi"/>
+          <w:b/>
+          <w:bCs/>
+          <w:sz w:val="24"/>
+          <w:szCs w:val="24"/>
+          <w:u w:val="single"/>
+        </w:rPr>
+        <w:t xml:space="preserve"> </w:t>
       </w:r>
     </w:p>
     <w:p>
       <w:pPr>
+        <w:spacing w:after="0" w:line="240" w:lineRule="auto"/>
+        <w:contextualSpacing/>
+        <w:rPr>
+          <w:rFonts w:asciiTheme="majorHAnsi" w:hAnsiTheme="majorHAnsi" w:cstheme="majorHAnsi"/>
+          <w:b/>
+          <w:bCs/>
+          <w:sz w:val="24"/>
+          <w:szCs w:val="24"/>
+          <w:u w:val="single"/>
+        </w:rPr>
+      </w:pPr>
+      <w:r>
+        <w:rPr>
+          <w:rFonts w:asciiTheme="majorHAnsi" w:hAnsiTheme="majorHAnsi" w:cstheme="majorHAnsi"/>
+          <w:b/>
+          <w:bCs/>
+          <w:sz w:val="24"/>
+          <w:szCs w:val="24"/>
+          <w:u w:val="single"/>
+        </w:rPr>
+        <w:t xml:space="preserve">1. </w:t>
+      </w:r>
+      <w:r>
+        <w:rPr>
+          <w:rFonts w:asciiTheme="majorHAnsi" w:hAnsiTheme="majorHAnsi" w:cstheme="majorHAnsi"/>
+          <w:b/>
+          <w:bCs/>
+          <w:sz w:val="24"/>
+          <w:szCs w:val="24"/>
+          <w:u w:val="single"/>
+        </w:rPr>
+        <w:t xml:space="preserve">Welcome to the Course! </w:t>
+      </w:r>
+      <w:r>
+        <w:rPr>
+          <w:rFonts w:asciiTheme="majorHAnsi" w:hAnsiTheme="majorHAnsi" w:cstheme="majorHAnsi"/>
+          <w:b/>
+          <w:bCs/>
+          <w:sz w:val="24"/>
+          <w:szCs w:val="24"/>
+          <w:u w:val="single"/>
+        </w:rPr>
+        <w:tab/>
+      </w:r>
+      <w:r>
+        <w:rPr>
+          <w:rFonts w:asciiTheme="majorHAnsi" w:hAnsiTheme="majorHAnsi" w:cstheme="majorHAnsi"/>
+          <w:b/>
+          <w:bCs/>
+          <w:sz w:val="24"/>
+          <w:szCs w:val="24"/>
+          <w:u w:val="single"/>
+        </w:rPr>
+        <w:tab/>
+      </w:r>
+      <w:r>
+        <w:rPr>
+          <w:rFonts w:asciiTheme="majorHAnsi" w:hAnsiTheme="majorHAnsi" w:cstheme="majorHAnsi"/>
+          <w:b/>
+          <w:bCs/>
+          <w:sz w:val="24"/>
+          <w:szCs w:val="24"/>
+          <w:u w:val="single"/>
+        </w:rPr>
+        <w:tab/>
+      </w:r>
+      <w:r>
+        <w:rPr>
+          <w:rFonts w:asciiTheme="majorHAnsi" w:hAnsiTheme="majorHAnsi" w:cstheme="majorHAnsi"/>
+          <w:b/>
+          <w:bCs/>
+          <w:sz w:val="24"/>
+          <w:szCs w:val="24"/>
+          <w:u w:val="single"/>
+        </w:rPr>
+        <w:tab/>
+      </w:r>
+      <w:r>
+        <w:rPr>
+          <w:rFonts w:asciiTheme="majorHAnsi" w:hAnsiTheme="majorHAnsi" w:cstheme="majorHAnsi"/>
+          <w:b/>
+          <w:bCs/>
+          <w:sz w:val="24"/>
+          <w:szCs w:val="24"/>
+          <w:u w:val="single"/>
+        </w:rPr>
+        <w:tab/>
+      </w:r>
+      <w:r>
+        <w:rPr>
+          <w:rFonts w:asciiTheme="majorHAnsi" w:hAnsiTheme="majorHAnsi" w:cstheme="majorHAnsi"/>
+          <w:b/>
+          <w:bCs/>
+          <w:sz w:val="24"/>
+          <w:szCs w:val="24"/>
+          <w:u w:val="single"/>
+        </w:rPr>
+        <w:tab/>
+      </w:r>
+      <w:r>
+        <w:rPr>
+          <w:rFonts w:asciiTheme="majorHAnsi" w:hAnsiTheme="majorHAnsi" w:cstheme="majorHAnsi"/>
+          <w:b/>
+          <w:bCs/>
+          <w:sz w:val="24"/>
+          <w:szCs w:val="24"/>
+          <w:u w:val="single"/>
+        </w:rPr>
+        <w:tab/>
+      </w:r>
+      <w:r>
+        <w:rPr>
+          <w:rFonts w:asciiTheme="majorHAnsi" w:hAnsiTheme="majorHAnsi" w:cstheme="majorHAnsi"/>
+          <w:b/>
+          <w:bCs/>
+          <w:sz w:val="24"/>
+          <w:szCs w:val="24"/>
+          <w:u w:val="single"/>
+        </w:rPr>
+        <w:tab/>
+      </w:r>
+      <w:r>
+        <w:rPr>
+          <w:rFonts w:asciiTheme="majorHAnsi" w:hAnsiTheme="majorHAnsi" w:cstheme="majorHAnsi"/>
+          <w:b/>
+          <w:bCs/>
+          <w:sz w:val="24"/>
+          <w:szCs w:val="24"/>
+          <w:u w:val="single"/>
+        </w:rPr>
+        <w:tab/>
+      </w:r>
+      <w:r>
+        <w:rPr>
+          <w:rFonts w:asciiTheme="majorHAnsi" w:hAnsiTheme="majorHAnsi" w:cstheme="majorHAnsi"/>
+          <w:b/>
+          <w:bCs/>
+          <w:sz w:val="24"/>
+          <w:szCs w:val="24"/>
+          <w:u w:val="single"/>
+        </w:rPr>
+        <w:tab/>
+      </w:r>
+      <w:r>
+        <w:rPr>
+          <w:rFonts w:asciiTheme="majorHAnsi" w:hAnsiTheme="majorHAnsi" w:cstheme="majorHAnsi"/>
+          <w:b/>
+          <w:bCs/>
+          <w:sz w:val="24"/>
+          <w:szCs w:val="24"/>
+          <w:u w:val="single"/>
+        </w:rPr>
+        <w:tab/>
+      </w:r>
+      <w:r>
+        <w:rPr>
+          <w:rFonts w:asciiTheme="majorHAnsi" w:hAnsiTheme="majorHAnsi" w:cstheme="majorHAnsi"/>
+          <w:b/>
+          <w:bCs/>
+          <w:sz w:val="24"/>
+          <w:szCs w:val="24"/>
+          <w:u w:val="single"/>
+        </w:rPr>
+        <w:t>(1.</w:t>
+      </w:r>
+      <w:r>
+        <w:rPr>
+          <w:rFonts w:asciiTheme="majorHAnsi" w:hAnsiTheme="majorHAnsi" w:cstheme="majorHAnsi"/>
+          <w:b/>
+          <w:bCs/>
+          <w:sz w:val="24"/>
+          <w:szCs w:val="24"/>
+          <w:u w:val="single"/>
+        </w:rPr>
+        <w:t>39</w:t>
+      </w:r>
+      <w:r>
+        <w:rPr>
+          <w:rFonts w:asciiTheme="majorHAnsi" w:hAnsiTheme="majorHAnsi" w:cstheme="majorHAnsi"/>
+          <w:b/>
+          <w:bCs/>
+          <w:sz w:val="24"/>
+          <w:szCs w:val="24"/>
+          <w:u w:val="single"/>
+        </w:rPr>
+        <w:t>m)</w:t>
+      </w:r>
+    </w:p>
+    <w:p>
+      <w:pPr>
+        <w:spacing w:after="0" w:line="240" w:lineRule="auto"/>
+        <w:contextualSpacing/>
+        <w:rPr>
+          <w:rFonts w:asciiTheme="majorHAnsi" w:hAnsiTheme="majorHAnsi" w:cstheme="majorHAnsi"/>
+          <w:b/>
+          <w:bCs/>
+          <w:sz w:val="24"/>
+          <w:szCs w:val="24"/>
+          <w:u w:val="single"/>
+        </w:rPr>
+      </w:pPr>
+    </w:p>
+    <w:p>
+      <w:pPr>
+        <w:spacing w:after="0" w:line="240" w:lineRule="auto"/>
+        <w:contextualSpacing/>
         <w:rPr>
           <w:rFonts w:asciiTheme="majorHAnsi" w:hAnsiTheme="majorHAnsi" w:cstheme="majorHAnsi"/>
           <w:b/>
@@ -438,8 +483,8 @@
           <w:szCs w:val="24"/>
         </w:rPr>
         <w:drawing>
-          <wp:inline distT="0" distB="0" distL="0" distR="0" wp14:anchorId="3E5F0DAA" wp14:editId="766220BC">
-            <wp:extent cx="5257800" cy="3724938"/>
+          <wp:inline distT="0" distB="0" distL="0" distR="0" wp14:anchorId="3E5F0DAA" wp14:editId="21E225E7">
+            <wp:extent cx="4962525" cy="3515748"/>
             <wp:effectExtent l="0" t="0" r="0" b="0"/>
             <wp:docPr id="1012234096" name="Picture 1"/>
             <wp:cNvGraphicFramePr>
@@ -461,7 +506,7 @@
                   <pic:spPr>
                     <a:xfrm>
                       <a:off x="0" y="0"/>
-                      <a:ext cx="5267213" cy="3731607"/>
+                      <a:ext cx="4974534" cy="3524256"/>
                     </a:xfrm>
                     <a:prstGeom prst="rect">
                       <a:avLst/>
@@ -572,6 +617,22 @@
     <w:p>
       <w:pPr>
         <w:pStyle w:val="ListParagraph"/>
+        <w:spacing w:after="0" w:line="240" w:lineRule="auto"/>
+        <w:ind w:left="270"/>
+        <w:rPr>
+          <w:rFonts w:asciiTheme="majorHAnsi" w:hAnsiTheme="majorHAnsi" w:cstheme="majorHAnsi"/>
+          <w:b/>
+          <w:bCs/>
+          <w:sz w:val="24"/>
+          <w:szCs w:val="24"/>
+          <w:u w:val="single"/>
+        </w:rPr>
+      </w:pPr>
+    </w:p>
+    <w:p>
+      <w:pPr>
+        <w:pStyle w:val="ListParagraph"/>
+        <w:spacing w:after="0" w:line="240" w:lineRule="auto"/>
         <w:ind w:left="270"/>
         <w:rPr>
           <w:rFonts w:asciiTheme="majorHAnsi" w:hAnsiTheme="majorHAnsi" w:cstheme="majorHAnsi"/>
@@ -720,6 +781,7 @@
     <w:p>
       <w:pPr>
         <w:pStyle w:val="ListParagraph"/>
+        <w:spacing w:after="0" w:line="240" w:lineRule="auto"/>
         <w:ind w:left="270"/>
         <w:rPr>
           <w:rFonts w:asciiTheme="majorHAnsi" w:hAnsiTheme="majorHAnsi" w:cstheme="majorHAnsi"/>
@@ -734,8 +796,8 @@
           <w:szCs w:val="24"/>
         </w:rPr>
         <w:drawing>
-          <wp:inline distT="0" distB="0" distL="0" distR="0" wp14:anchorId="7F916A3E" wp14:editId="438420E3">
-            <wp:extent cx="5638800" cy="2636661"/>
+          <wp:inline distT="0" distB="0" distL="0" distR="0" wp14:anchorId="7F916A3E" wp14:editId="7515F053">
+            <wp:extent cx="5715000" cy="2672292"/>
             <wp:effectExtent l="0" t="0" r="0" b="0"/>
             <wp:docPr id="1492668857" name="Picture 1"/>
             <wp:cNvGraphicFramePr>
@@ -757,7 +819,7 @@
                   <pic:spPr>
                     <a:xfrm>
                       <a:off x="0" y="0"/>
-                      <a:ext cx="5659511" cy="2646346"/>
+                      <a:ext cx="5750840" cy="2689050"/>
                     </a:xfrm>
                     <a:prstGeom prst="rect">
                       <a:avLst/>
@@ -773,6 +835,7 @@
     <w:p>
       <w:pPr>
         <w:pStyle w:val="ListParagraph"/>
+        <w:spacing w:after="0" w:line="240" w:lineRule="auto"/>
         <w:ind w:left="270"/>
         <w:rPr>
           <w:rFonts w:asciiTheme="majorHAnsi" w:hAnsiTheme="majorHAnsi" w:cstheme="majorHAnsi"/>
@@ -784,6 +847,7 @@
     <w:p>
       <w:pPr>
         <w:pStyle w:val="ListParagraph"/>
+        <w:spacing w:after="0" w:line="240" w:lineRule="auto"/>
         <w:ind w:left="270"/>
         <w:rPr>
           <w:rFonts w:asciiTheme="majorHAnsi" w:hAnsiTheme="majorHAnsi" w:cstheme="majorHAnsi"/>
@@ -952,6 +1016,7 @@
     <w:p>
       <w:pPr>
         <w:pStyle w:val="ListParagraph"/>
+        <w:spacing w:after="0" w:line="240" w:lineRule="auto"/>
         <w:ind w:left="270"/>
         <w:rPr>
           <w:rFonts w:asciiTheme="majorHAnsi" w:hAnsiTheme="majorHAnsi" w:cstheme="majorHAnsi"/>
@@ -1008,6 +1073,7 @@
     <w:p>
       <w:pPr>
         <w:pStyle w:val="ListParagraph"/>
+        <w:spacing w:after="0" w:line="240" w:lineRule="auto"/>
         <w:ind w:left="270"/>
         <w:rPr>
           <w:rFonts w:asciiTheme="majorHAnsi" w:hAnsiTheme="majorHAnsi" w:cstheme="majorHAnsi"/>
@@ -1030,6 +1096,7 @@
     <w:p>
       <w:pPr>
         <w:pStyle w:val="ListParagraph"/>
+        <w:spacing w:after="0" w:line="240" w:lineRule="auto"/>
         <w:ind w:left="270"/>
         <w:rPr>
           <w:rFonts w:asciiTheme="majorHAnsi" w:hAnsiTheme="majorHAnsi" w:cstheme="majorHAnsi"/>
@@ -1044,6 +1111,7 @@
     <w:p>
       <w:pPr>
         <w:pStyle w:val="ListParagraph"/>
+        <w:spacing w:after="0" w:line="240" w:lineRule="auto"/>
         <w:ind w:left="270"/>
         <w:rPr>
           <w:rFonts w:asciiTheme="majorHAnsi" w:hAnsiTheme="majorHAnsi" w:cstheme="majorHAnsi"/>
@@ -1190,6 +1258,7 @@
     <w:p>
       <w:pPr>
         <w:pStyle w:val="ListParagraph"/>
+        <w:spacing w:after="0" w:line="240" w:lineRule="auto"/>
         <w:ind w:left="270"/>
         <w:rPr>
           <w:rFonts w:asciiTheme="majorHAnsi" w:hAnsiTheme="majorHAnsi" w:cstheme="majorHAnsi"/>
@@ -1217,6 +1286,7 @@
     <w:p>
       <w:pPr>
         <w:pStyle w:val="ListParagraph"/>
+        <w:spacing w:after="0" w:line="240" w:lineRule="auto"/>
         <w:ind w:left="270"/>
         <w:rPr>
           <w:rFonts w:asciiTheme="majorHAnsi" w:hAnsiTheme="majorHAnsi" w:cstheme="majorHAnsi"/>
@@ -1228,6 +1298,7 @@
     <w:p>
       <w:pPr>
         <w:pStyle w:val="ListParagraph"/>
+        <w:spacing w:after="0" w:line="240" w:lineRule="auto"/>
         <w:ind w:left="270"/>
         <w:rPr>
           <w:rFonts w:asciiTheme="majorHAnsi" w:hAnsiTheme="majorHAnsi" w:cstheme="majorHAnsi"/>
@@ -1363,6 +1434,7 @@
     <w:p>
       <w:pPr>
         <w:pStyle w:val="ListParagraph"/>
+        <w:spacing w:after="0" w:line="240" w:lineRule="auto"/>
         <w:ind w:left="270"/>
         <w:rPr>
           <w:rFonts w:asciiTheme="majorHAnsi" w:hAnsiTheme="majorHAnsi" w:cstheme="majorHAnsi"/>
@@ -1385,6 +1457,7 @@
     <w:p>
       <w:pPr>
         <w:pStyle w:val="ListParagraph"/>
+        <w:spacing w:after="0" w:line="240" w:lineRule="auto"/>
         <w:ind w:left="270"/>
         <w:rPr>
           <w:rFonts w:asciiTheme="majorHAnsi" w:hAnsiTheme="majorHAnsi" w:cstheme="majorHAnsi"/>
@@ -1396,6 +1469,7 @@
     <w:p>
       <w:pPr>
         <w:pStyle w:val="ListParagraph"/>
+        <w:spacing w:after="0" w:line="240" w:lineRule="auto"/>
         <w:ind w:left="270"/>
         <w:rPr>
           <w:rFonts w:asciiTheme="majorHAnsi" w:hAnsiTheme="majorHAnsi" w:cstheme="majorHAnsi"/>
@@ -1512,6 +1586,7 @@
     <w:p>
       <w:pPr>
         <w:pStyle w:val="ListParagraph"/>
+        <w:spacing w:after="0" w:line="240" w:lineRule="auto"/>
         <w:ind w:left="270"/>
         <w:rPr>
           <w:rFonts w:asciiTheme="majorHAnsi" w:hAnsiTheme="majorHAnsi" w:cstheme="majorHAnsi"/>
@@ -1598,6 +1673,7 @@
     <w:p>
       <w:pPr>
         <w:pStyle w:val="ListParagraph"/>
+        <w:spacing w:after="0" w:line="240" w:lineRule="auto"/>
         <w:ind w:left="270"/>
         <w:rPr>
           <w:rFonts w:asciiTheme="majorHAnsi" w:hAnsiTheme="majorHAnsi" w:cstheme="majorHAnsi"/>
@@ -1625,6 +1701,22 @@
     <w:p>
       <w:pPr>
         <w:pStyle w:val="ListParagraph"/>
+        <w:spacing w:after="0" w:line="240" w:lineRule="auto"/>
+        <w:ind w:left="270"/>
+        <w:rPr>
+          <w:rFonts w:asciiTheme="majorHAnsi" w:hAnsiTheme="majorHAnsi" w:cstheme="majorHAnsi"/>
+          <w:b/>
+          <w:bCs/>
+          <w:sz w:val="24"/>
+          <w:szCs w:val="24"/>
+          <w:u w:val="single"/>
+        </w:rPr>
+      </w:pPr>
+    </w:p>
+    <w:p>
+      <w:pPr>
+        <w:pStyle w:val="ListParagraph"/>
+        <w:spacing w:after="0" w:line="240" w:lineRule="auto"/>
         <w:ind w:left="270"/>
         <w:rPr>
           <w:rFonts w:asciiTheme="majorHAnsi" w:hAnsiTheme="majorHAnsi" w:cstheme="majorHAnsi"/>
@@ -1740,6 +1832,7 @@
     <w:p>
       <w:pPr>
         <w:pStyle w:val="ListParagraph"/>
+        <w:spacing w:after="0" w:line="240" w:lineRule="auto"/>
         <w:ind w:left="270"/>
         <w:rPr>
           <w:rFonts w:asciiTheme="majorHAnsi" w:hAnsiTheme="majorHAnsi" w:cstheme="majorHAnsi"/>
@@ -1759,6 +1852,7 @@
     <w:p>
       <w:pPr>
         <w:pStyle w:val="ListParagraph"/>
+        <w:spacing w:after="0" w:line="240" w:lineRule="auto"/>
         <w:ind w:left="270"/>
         <w:rPr>
           <w:rFonts w:asciiTheme="majorHAnsi" w:hAnsiTheme="majorHAnsi" w:cstheme="majorHAnsi"/>
@@ -1770,6 +1864,7 @@
     <w:p>
       <w:pPr>
         <w:pStyle w:val="ListParagraph"/>
+        <w:spacing w:after="0" w:line="240" w:lineRule="auto"/>
         <w:ind w:left="270"/>
         <w:rPr>
           <w:rFonts w:asciiTheme="majorHAnsi" w:hAnsiTheme="majorHAnsi" w:cstheme="majorHAnsi"/>
@@ -1873,6 +1968,7 @@
     <w:p>
       <w:pPr>
         <w:pStyle w:val="ListParagraph"/>
+        <w:spacing w:after="0" w:line="240" w:lineRule="auto"/>
         <w:ind w:left="270"/>
         <w:rPr>
           <w:rFonts w:asciiTheme="majorHAnsi" w:hAnsiTheme="majorHAnsi" w:cstheme="majorHAnsi"/>
@@ -1892,6 +1988,7 @@
     <w:p>
       <w:pPr>
         <w:pStyle w:val="ListParagraph"/>
+        <w:spacing w:after="0" w:line="240" w:lineRule="auto"/>
         <w:ind w:left="270"/>
         <w:rPr>
           <w:rFonts w:asciiTheme="majorHAnsi" w:hAnsiTheme="majorHAnsi" w:cstheme="majorHAnsi"/>
@@ -1919,6 +2016,7 @@
     <w:p>
       <w:pPr>
         <w:pStyle w:val="ListParagraph"/>
+        <w:spacing w:after="0" w:line="240" w:lineRule="auto"/>
         <w:ind w:left="270"/>
         <w:rPr>
           <w:rFonts w:asciiTheme="majorHAnsi" w:hAnsiTheme="majorHAnsi" w:cstheme="majorHAnsi"/>
@@ -1930,6 +2028,7 @@
     <w:p>
       <w:pPr>
         <w:pStyle w:val="ListParagraph"/>
+        <w:spacing w:after="0" w:line="240" w:lineRule="auto"/>
         <w:ind w:left="270"/>
         <w:rPr>
           <w:rFonts w:asciiTheme="majorHAnsi" w:hAnsiTheme="majorHAnsi" w:cstheme="majorHAnsi"/>
@@ -2044,6 +2143,7 @@
     <w:p>
       <w:pPr>
         <w:pStyle w:val="ListParagraph"/>
+        <w:spacing w:after="0" w:line="240" w:lineRule="auto"/>
         <w:ind w:left="270"/>
         <w:rPr>
           <w:rFonts w:asciiTheme="majorHAnsi" w:hAnsiTheme="majorHAnsi" w:cstheme="majorHAnsi"/>
@@ -2104,6 +2204,7 @@
     <w:p>
       <w:pPr>
         <w:pStyle w:val="ListParagraph"/>
+        <w:spacing w:after="0" w:line="240" w:lineRule="auto"/>
         <w:ind w:left="270"/>
         <w:rPr>
           <w:rFonts w:asciiTheme="majorHAnsi" w:hAnsiTheme="majorHAnsi" w:cstheme="majorHAnsi"/>
@@ -2115,6 +2216,7 @@
     <w:p>
       <w:pPr>
         <w:pStyle w:val="ListParagraph"/>
+        <w:spacing w:after="0" w:line="240" w:lineRule="auto"/>
         <w:ind w:left="270"/>
         <w:rPr>
           <w:rFonts w:asciiTheme="majorHAnsi" w:hAnsiTheme="majorHAnsi" w:cstheme="majorHAnsi"/>
@@ -2229,6 +2331,7 @@
     <w:p>
       <w:pPr>
         <w:pStyle w:val="ListParagraph"/>
+        <w:spacing w:after="0" w:line="240" w:lineRule="auto"/>
         <w:ind w:left="270"/>
         <w:rPr>
           <w:rFonts w:asciiTheme="majorHAnsi" w:hAnsiTheme="majorHAnsi" w:cstheme="majorHAnsi"/>
@@ -2282,6 +2385,7 @@
     <w:p>
       <w:pPr>
         <w:pStyle w:val="ListParagraph"/>
+        <w:spacing w:after="0" w:line="240" w:lineRule="auto"/>
         <w:ind w:left="270"/>
         <w:rPr>
           <w:rFonts w:asciiTheme="majorHAnsi" w:hAnsiTheme="majorHAnsi" w:cstheme="majorHAnsi"/>
@@ -2336,6 +2440,7 @@
     <w:p>
       <w:pPr>
         <w:pStyle w:val="ListParagraph"/>
+        <w:spacing w:after="0" w:line="240" w:lineRule="auto"/>
         <w:ind w:left="270"/>
         <w:rPr>
           <w:rFonts w:asciiTheme="majorHAnsi" w:hAnsiTheme="majorHAnsi" w:cstheme="majorHAnsi"/>
@@ -2347,6 +2452,7 @@
     <w:p>
       <w:pPr>
         <w:pStyle w:val="ListParagraph"/>
+        <w:spacing w:after="0" w:line="240" w:lineRule="auto"/>
         <w:ind w:left="270"/>
         <w:rPr>
           <w:rFonts w:asciiTheme="majorHAnsi" w:hAnsiTheme="majorHAnsi" w:cstheme="majorHAnsi"/>
@@ -2505,7 +2611,7 @@
 </file>
 
 <file path=word/endnotes.xml><?xml version="1.0" encoding="utf-8"?>
-<w:endnotes xmlns:wpc="http://schemas.microsoft.com/office/word/2010/wordprocessingCanvas" xmlns:cx="http://schemas.microsoft.com/office/drawing/2014/chartex" xmlns:cx1="http://schemas.microsoft.com/office/drawing/2015/9/8/chartex" xmlns:cx2="http://schemas.microsoft.com/office/drawing/2015/10/21/chartex" xmlns:cx3="http://schemas.microsoft.com/office/drawing/2016/5/9/chartex" xmlns:cx4="http://schemas.microsoft.com/office/drawing/2016/5/10/chartex" xmlns:cx5="http://schemas.microsoft.com/office/drawing/2016/5/11/chartex" xmlns:cx6="http://schemas.microsoft.com/office/drawing/2016/5/12/chartex" xmlns:cx7="http://schemas.microsoft.com/office/drawing/2016/5/13/chartex" xmlns:cx8="http://schemas.microsoft.com/office/drawing/2016/5/14/chartex" xmlns:mc="http://schemas.openxmlformats.org/markup-compatibility/2006" xmlns:aink="http://schemas.microsoft.com/office/drawing/2016/ink" xmlns:am3d="http://schemas.microsoft.com/office/drawing/2017/model3d" xmlns:o="urn:schemas-microsoft-com:office:office" xmlns:oel="http://schemas.microsoft.com/office/2019/extlst" xmlns:r="http://schemas.openxmlformats.org/officeDocument/2006/relationships" xmlns:m="http://schemas.openxmlformats.org/officeDocument/2006/math" xmlns:v="urn:schemas-microsoft-com:vml" xmlns:wp14="http://schemas.microsoft.com/office/word/2010/wordprocessingDrawing" xmlns:wp="http://schemas.openxmlformats.org/drawingml/2006/wordprocessingDrawing" xmlns:w10="urn:schemas-microsoft-com:office:word" xmlns:w="http://schemas.openxmlformats.org/wordprocessingml/2006/main" xmlns:w14="http://schemas.microsoft.com/office/word/2010/wordml" xmlns:w15="http://schemas.microsoft.com/office/word/2012/wordml" xmlns:w16cex="http://schemas.microsoft.com/office/word/2018/wordml/cex" xmlns:w16cid="http://schemas.microsoft.com/office/word/2016/wordml/cid" xmlns:w16="http://schemas.microsoft.com/office/word/2018/wordml" xmlns:w16du="http://schemas.microsoft.com/office/word/2023/wordml/word16du" xmlns:w16sdtdh="http://schemas.microsoft.com/office/word/2020/wordml/sdtdatahash" xmlns:w16se="http://schemas.microsoft.com/office/word/2015/wordml/symex" xmlns:wpg="http://schemas.microsoft.com/office/word/2010/wordprocessingGroup" xmlns:wpi="http://schemas.microsoft.com/office/word/2010/wordprocessingInk" xmlns:wne="http://schemas.microsoft.com/office/word/2006/wordml" xmlns:wps="http://schemas.microsoft.com/office/word/2010/wordprocessingShape" mc:Ignorable="w14 w15 w16se w16cid w16 w16cex w16sdtdh wp14">
+<w:endnotes xmlns:wpc="http://schemas.microsoft.com/office/word/2010/wordprocessingCanvas" xmlns:cx="http://schemas.microsoft.com/office/drawing/2014/chartex" xmlns:cx1="http://schemas.microsoft.com/office/drawing/2015/9/8/chartex" xmlns:cx2="http://schemas.microsoft.com/office/drawing/2015/10/21/chartex" xmlns:cx3="http://schemas.microsoft.com/office/drawing/2016/5/9/chartex" xmlns:cx4="http://schemas.microsoft.com/office/drawing/2016/5/10/chartex" xmlns:cx5="http://schemas.microsoft.com/office/drawing/2016/5/11/chartex" xmlns:cx6="http://schemas.microsoft.com/office/drawing/2016/5/12/chartex" xmlns:cx7="http://schemas.microsoft.com/office/drawing/2016/5/13/chartex" xmlns:cx8="http://schemas.microsoft.com/office/drawing/2016/5/14/chartex" xmlns:mc="http://schemas.openxmlformats.org/markup-compatibility/2006" xmlns:aink="http://schemas.microsoft.com/office/drawing/2016/ink" xmlns:am3d="http://schemas.microsoft.com/office/drawing/2017/model3d" xmlns:o="urn:schemas-microsoft-com:office:office" xmlns:oel="http://schemas.microsoft.com/office/2019/extlst" xmlns:r="http://schemas.openxmlformats.org/officeDocument/2006/relationships" xmlns:m="http://schemas.openxmlformats.org/officeDocument/2006/math" xmlns:v="urn:schemas-microsoft-com:vml" xmlns:wp14="http://schemas.microsoft.com/office/word/2010/wordprocessingDrawing" xmlns:wp="http://schemas.openxmlformats.org/drawingml/2006/wordprocessingDrawing" xmlns:w10="urn:schemas-microsoft-com:office:word" xmlns:w="http://schemas.openxmlformats.org/wordprocessingml/2006/main" xmlns:w14="http://schemas.microsoft.com/office/word/2010/wordml" xmlns:w15="http://schemas.microsoft.com/office/word/2012/wordml" xmlns:w16cex="http://schemas.microsoft.com/office/word/2018/wordml/cex" xmlns:w16cid="http://schemas.microsoft.com/office/word/2016/wordml/cid" xmlns:w16="http://schemas.microsoft.com/office/word/2018/wordml" xmlns:w16sdtdh="http://schemas.microsoft.com/office/word/2020/wordml/sdtdatahash" xmlns:w16se="http://schemas.microsoft.com/office/word/2015/wordml/symex" xmlns:wpg="http://schemas.microsoft.com/office/word/2010/wordprocessingGroup" xmlns:wpi="http://schemas.microsoft.com/office/word/2010/wordprocessingInk" xmlns:wne="http://schemas.microsoft.com/office/word/2006/wordml" xmlns:wps="http://schemas.microsoft.com/office/word/2010/wordprocessingShape" mc:Ignorable="w14 w15 w16se w16cid w16 w16cex w16sdtdh wp14">
   <w:endnote w:type="separator" w:id="-1">
     <w:p>
       <w:pPr>
@@ -2530,7 +2636,7 @@
 </file>
 
 <file path=word/footer1.xml><?xml version="1.0" encoding="utf-8"?>
-<w:ftr xmlns:wpc="http://schemas.microsoft.com/office/word/2010/wordprocessingCanvas" xmlns:cx="http://schemas.microsoft.com/office/drawing/2014/chartex" xmlns:cx1="http://schemas.microsoft.com/office/drawing/2015/9/8/chartex" xmlns:cx2="http://schemas.microsoft.com/office/drawing/2015/10/21/chartex" xmlns:cx3="http://schemas.microsoft.com/office/drawing/2016/5/9/chartex" xmlns:cx4="http://schemas.microsoft.com/office/drawing/2016/5/10/chartex" xmlns:cx5="http://schemas.microsoft.com/office/drawing/2016/5/11/chartex" xmlns:cx6="http://schemas.microsoft.com/office/drawing/2016/5/12/chartex" xmlns:cx7="http://schemas.microsoft.com/office/drawing/2016/5/13/chartex" xmlns:cx8="http://schemas.microsoft.com/office/drawing/2016/5/14/chartex" xmlns:mc="http://schemas.openxmlformats.org/markup-compatibility/2006" xmlns:aink="http://schemas.microsoft.com/office/drawing/2016/ink" xmlns:am3d="http://schemas.microsoft.com/office/drawing/2017/model3d" xmlns:o="urn:schemas-microsoft-com:office:office" xmlns:oel="http://schemas.microsoft.com/office/2019/extlst" xmlns:r="http://schemas.openxmlformats.org/officeDocument/2006/relationships" xmlns:m="http://schemas.openxmlformats.org/officeDocument/2006/math" xmlns:v="urn:schemas-microsoft-com:vml" xmlns:wp14="http://schemas.microsoft.com/office/word/2010/wordprocessingDrawing" xmlns:wp="http://schemas.openxmlformats.org/drawingml/2006/wordprocessingDrawing" xmlns:w10="urn:schemas-microsoft-com:office:word" xmlns:w="http://schemas.openxmlformats.org/wordprocessingml/2006/main" xmlns:w14="http://schemas.microsoft.com/office/word/2010/wordml" xmlns:w15="http://schemas.microsoft.com/office/word/2012/wordml" xmlns:w16cex="http://schemas.microsoft.com/office/word/2018/wordml/cex" xmlns:w16cid="http://schemas.microsoft.com/office/word/2016/wordml/cid" xmlns:w16="http://schemas.microsoft.com/office/word/2018/wordml" xmlns:w16du="http://schemas.microsoft.com/office/word/2023/wordml/word16du" xmlns:w16sdtdh="http://schemas.microsoft.com/office/word/2020/wordml/sdtdatahash" xmlns:w16se="http://schemas.microsoft.com/office/word/2015/wordml/symex" xmlns:wpg="http://schemas.microsoft.com/office/word/2010/wordprocessingGroup" xmlns:wpi="http://schemas.microsoft.com/office/word/2010/wordprocessingInk" xmlns:wne="http://schemas.microsoft.com/office/word/2006/wordml" xmlns:wps="http://schemas.microsoft.com/office/word/2010/wordprocessingShape" mc:Ignorable="w14 w15 w16se w16cid w16 w16cex w16sdtdh wp14">
+<w:ftr xmlns:wpc="http://schemas.microsoft.com/office/word/2010/wordprocessingCanvas" xmlns:cx="http://schemas.microsoft.com/office/drawing/2014/chartex" xmlns:cx1="http://schemas.microsoft.com/office/drawing/2015/9/8/chartex" xmlns:cx2="http://schemas.microsoft.com/office/drawing/2015/10/21/chartex" xmlns:cx3="http://schemas.microsoft.com/office/drawing/2016/5/9/chartex" xmlns:cx4="http://schemas.microsoft.com/office/drawing/2016/5/10/chartex" xmlns:cx5="http://schemas.microsoft.com/office/drawing/2016/5/11/chartex" xmlns:cx6="http://schemas.microsoft.com/office/drawing/2016/5/12/chartex" xmlns:cx7="http://schemas.microsoft.com/office/drawing/2016/5/13/chartex" xmlns:cx8="http://schemas.microsoft.com/office/drawing/2016/5/14/chartex" xmlns:mc="http://schemas.openxmlformats.org/markup-compatibility/2006" xmlns:aink="http://schemas.microsoft.com/office/drawing/2016/ink" xmlns:am3d="http://schemas.microsoft.com/office/drawing/2017/model3d" xmlns:o="urn:schemas-microsoft-com:office:office" xmlns:oel="http://schemas.microsoft.com/office/2019/extlst" xmlns:r="http://schemas.openxmlformats.org/officeDocument/2006/relationships" xmlns:m="http://schemas.openxmlformats.org/officeDocument/2006/math" xmlns:v="urn:schemas-microsoft-com:vml" xmlns:wp14="http://schemas.microsoft.com/office/word/2010/wordprocessingDrawing" xmlns:wp="http://schemas.openxmlformats.org/drawingml/2006/wordprocessingDrawing" xmlns:w10="urn:schemas-microsoft-com:office:word" xmlns:w="http://schemas.openxmlformats.org/wordprocessingml/2006/main" xmlns:w14="http://schemas.microsoft.com/office/word/2010/wordml" xmlns:w15="http://schemas.microsoft.com/office/word/2012/wordml" xmlns:w16cex="http://schemas.microsoft.com/office/word/2018/wordml/cex" xmlns:w16cid="http://schemas.microsoft.com/office/word/2016/wordml/cid" xmlns:w16="http://schemas.microsoft.com/office/word/2018/wordml" xmlns:w16sdtdh="http://schemas.microsoft.com/office/word/2020/wordml/sdtdatahash" xmlns:w16se="http://schemas.microsoft.com/office/word/2015/wordml/symex" xmlns:wpg="http://schemas.microsoft.com/office/word/2010/wordprocessingGroup" xmlns:wpi="http://schemas.microsoft.com/office/word/2010/wordprocessingInk" xmlns:wne="http://schemas.microsoft.com/office/word/2006/wordml" xmlns:wps="http://schemas.microsoft.com/office/word/2010/wordprocessingShape" mc:Ignorable="w14 w15 w16se w16cid w16 w16cex w16sdtdh wp14">
   <w:sdt>
     <w:sdtPr>
       <w:id w:val="999007768"/>
@@ -2656,7 +2762,7 @@
 </file>
 
 <file path=word/footnotes.xml><?xml version="1.0" encoding="utf-8"?>
-<w:footnotes xmlns:wpc="http://schemas.microsoft.com/office/word/2010/wordprocessingCanvas" xmlns:cx="http://schemas.microsoft.com/office/drawing/2014/chartex" xmlns:cx1="http://schemas.microsoft.com/office/drawing/2015/9/8/chartex" xmlns:cx2="http://schemas.microsoft.com/office/drawing/2015/10/21/chartex" xmlns:cx3="http://schemas.microsoft.com/office/drawing/2016/5/9/chartex" xmlns:cx4="http://schemas.microsoft.com/office/drawing/2016/5/10/chartex" xmlns:cx5="http://schemas.microsoft.com/office/drawing/2016/5/11/chartex" xmlns:cx6="http://schemas.microsoft.com/office/drawing/2016/5/12/chartex" xmlns:cx7="http://schemas.microsoft.com/office/drawing/2016/5/13/chartex" xmlns:cx8="http://schemas.microsoft.com/office/drawing/2016/5/14/chartex" xmlns:mc="http://schemas.openxmlformats.org/markup-compatibility/2006" xmlns:aink="http://schemas.microsoft.com/office/drawing/2016/ink" xmlns:am3d="http://schemas.microsoft.com/office/drawing/2017/model3d" xmlns:o="urn:schemas-microsoft-com:office:office" xmlns:oel="http://schemas.microsoft.com/office/2019/extlst" xmlns:r="http://schemas.openxmlformats.org/officeDocument/2006/relationships" xmlns:m="http://schemas.openxmlformats.org/officeDocument/2006/math" xmlns:v="urn:schemas-microsoft-com:vml" xmlns:wp14="http://schemas.microsoft.com/office/word/2010/wordprocessingDrawing" xmlns:wp="http://schemas.openxmlformats.org/drawingml/2006/wordprocessingDrawing" xmlns:w10="urn:schemas-microsoft-com:office:word" xmlns:w="http://schemas.openxmlformats.org/wordprocessingml/2006/main" xmlns:w14="http://schemas.microsoft.com/office/word/2010/wordml" xmlns:w15="http://schemas.microsoft.com/office/word/2012/wordml" xmlns:w16cex="http://schemas.microsoft.com/office/word/2018/wordml/cex" xmlns:w16cid="http://schemas.microsoft.com/office/word/2016/wordml/cid" xmlns:w16="http://schemas.microsoft.com/office/word/2018/wordml" xmlns:w16du="http://schemas.microsoft.com/office/word/2023/wordml/word16du" xmlns:w16sdtdh="http://schemas.microsoft.com/office/word/2020/wordml/sdtdatahash" xmlns:w16se="http://schemas.microsoft.com/office/word/2015/wordml/symex" xmlns:wpg="http://schemas.microsoft.com/office/word/2010/wordprocessingGroup" xmlns:wpi="http://schemas.microsoft.com/office/word/2010/wordprocessingInk" xmlns:wne="http://schemas.microsoft.com/office/word/2006/wordml" xmlns:wps="http://schemas.microsoft.com/office/word/2010/wordprocessingShape" mc:Ignorable="w14 w15 w16se w16cid w16 w16cex w16sdtdh wp14">
+<w:footnotes xmlns:wpc="http://schemas.microsoft.com/office/word/2010/wordprocessingCanvas" xmlns:cx="http://schemas.microsoft.com/office/drawing/2014/chartex" xmlns:cx1="http://schemas.microsoft.com/office/drawing/2015/9/8/chartex" xmlns:cx2="http://schemas.microsoft.com/office/drawing/2015/10/21/chartex" xmlns:cx3="http://schemas.microsoft.com/office/drawing/2016/5/9/chartex" xmlns:cx4="http://schemas.microsoft.com/office/drawing/2016/5/10/chartex" xmlns:cx5="http://schemas.microsoft.com/office/drawing/2016/5/11/chartex" xmlns:cx6="http://schemas.microsoft.com/office/drawing/2016/5/12/chartex" xmlns:cx7="http://schemas.microsoft.com/office/drawing/2016/5/13/chartex" xmlns:cx8="http://schemas.microsoft.com/office/drawing/2016/5/14/chartex" xmlns:mc="http://schemas.openxmlformats.org/markup-compatibility/2006" xmlns:aink="http://schemas.microsoft.com/office/drawing/2016/ink" xmlns:am3d="http://schemas.microsoft.com/office/drawing/2017/model3d" xmlns:o="urn:schemas-microsoft-com:office:office" xmlns:oel="http://schemas.microsoft.com/office/2019/extlst" xmlns:r="http://schemas.openxmlformats.org/officeDocument/2006/relationships" xmlns:m="http://schemas.openxmlformats.org/officeDocument/2006/math" xmlns:v="urn:schemas-microsoft-com:vml" xmlns:wp14="http://schemas.microsoft.com/office/word/2010/wordprocessingDrawing" xmlns:wp="http://schemas.openxmlformats.org/drawingml/2006/wordprocessingDrawing" xmlns:w10="urn:schemas-microsoft-com:office:word" xmlns:w="http://schemas.openxmlformats.org/wordprocessingml/2006/main" xmlns:w14="http://schemas.microsoft.com/office/word/2010/wordml" xmlns:w15="http://schemas.microsoft.com/office/word/2012/wordml" xmlns:w16cex="http://schemas.microsoft.com/office/word/2018/wordml/cex" xmlns:w16cid="http://schemas.microsoft.com/office/word/2016/wordml/cid" xmlns:w16="http://schemas.microsoft.com/office/word/2018/wordml" xmlns:w16sdtdh="http://schemas.microsoft.com/office/word/2020/wordml/sdtdatahash" xmlns:w16se="http://schemas.microsoft.com/office/word/2015/wordml/symex" xmlns:wpg="http://schemas.microsoft.com/office/word/2010/wordprocessingGroup" xmlns:wpi="http://schemas.microsoft.com/office/word/2010/wordprocessingInk" xmlns:wne="http://schemas.microsoft.com/office/word/2006/wordml" xmlns:wps="http://schemas.microsoft.com/office/word/2010/wordprocessingShape" mc:Ignorable="w14 w15 w16se w16cid w16 w16cex w16sdtdh wp14">
   <w:footnote w:type="separator" w:id="-1">
     <w:p>
       <w:pPr>
@@ -2681,7 +2787,7 @@
 </file>
 
 <file path=word/header1.xml><?xml version="1.0" encoding="utf-8"?>
-<w:hdr xmlns:wpc="http://schemas.microsoft.com/office/word/2010/wordprocessingCanvas" xmlns:cx="http://schemas.microsoft.com/office/drawing/2014/chartex" xmlns:cx1="http://schemas.microsoft.com/office/drawing/2015/9/8/chartex" xmlns:cx2="http://schemas.microsoft.com/office/drawing/2015/10/21/chartex" xmlns:cx3="http://schemas.microsoft.com/office/drawing/2016/5/9/chartex" xmlns:cx4="http://schemas.microsoft.com/office/drawing/2016/5/10/chartex" xmlns:cx5="http://schemas.microsoft.com/office/drawing/2016/5/11/chartex" xmlns:cx6="http://schemas.microsoft.com/office/drawing/2016/5/12/chartex" xmlns:cx7="http://schemas.microsoft.com/office/drawing/2016/5/13/chartex" xmlns:cx8="http://schemas.microsoft.com/office/drawing/2016/5/14/chartex" xmlns:mc="http://schemas.openxmlformats.org/markup-compatibility/2006" xmlns:aink="http://schemas.microsoft.com/office/drawing/2016/ink" xmlns:am3d="http://schemas.microsoft.com/office/drawing/2017/model3d" xmlns:o="urn:schemas-microsoft-com:office:office" xmlns:oel="http://schemas.microsoft.com/office/2019/extlst" xmlns:r="http://schemas.openxmlformats.org/officeDocument/2006/relationships" xmlns:m="http://schemas.openxmlformats.org/officeDocument/2006/math" xmlns:v="urn:schemas-microsoft-com:vml" xmlns:wp14="http://schemas.microsoft.com/office/word/2010/wordprocessingDrawing" xmlns:wp="http://schemas.openxmlformats.org/drawingml/2006/wordprocessingDrawing" xmlns:w10="urn:schemas-microsoft-com:office:word" xmlns:w="http://schemas.openxmlformats.org/wordprocessingml/2006/main" xmlns:w14="http://schemas.microsoft.com/office/word/2010/wordml" xmlns:w15="http://schemas.microsoft.com/office/word/2012/wordml" xmlns:w16cex="http://schemas.microsoft.com/office/word/2018/wordml/cex" xmlns:w16cid="http://schemas.microsoft.com/office/word/2016/wordml/cid" xmlns:w16="http://schemas.microsoft.com/office/word/2018/wordml" xmlns:w16du="http://schemas.microsoft.com/office/word/2023/wordml/word16du" xmlns:w16sdtdh="http://schemas.microsoft.com/office/word/2020/wordml/sdtdatahash" xmlns:w16se="http://schemas.microsoft.com/office/word/2015/wordml/symex" xmlns:wpg="http://schemas.microsoft.com/office/word/2010/wordprocessingGroup" xmlns:wpi="http://schemas.microsoft.com/office/word/2010/wordprocessingInk" xmlns:wne="http://schemas.microsoft.com/office/word/2006/wordml" xmlns:wps="http://schemas.microsoft.com/office/word/2010/wordprocessingShape" mc:Ignorable="w14 w15 w16se w16cid w16 w16cex w16sdtdh wp14">
+<w:hdr xmlns:wpc="http://schemas.microsoft.com/office/word/2010/wordprocessingCanvas" xmlns:cx="http://schemas.microsoft.com/office/drawing/2014/chartex" xmlns:cx1="http://schemas.microsoft.com/office/drawing/2015/9/8/chartex" xmlns:cx2="http://schemas.microsoft.com/office/drawing/2015/10/21/chartex" xmlns:cx3="http://schemas.microsoft.com/office/drawing/2016/5/9/chartex" xmlns:cx4="http://schemas.microsoft.com/office/drawing/2016/5/10/chartex" xmlns:cx5="http://schemas.microsoft.com/office/drawing/2016/5/11/chartex" xmlns:cx6="http://schemas.microsoft.com/office/drawing/2016/5/12/chartex" xmlns:cx7="http://schemas.microsoft.com/office/drawing/2016/5/13/chartex" xmlns:cx8="http://schemas.microsoft.com/office/drawing/2016/5/14/chartex" xmlns:mc="http://schemas.openxmlformats.org/markup-compatibility/2006" xmlns:aink="http://schemas.microsoft.com/office/drawing/2016/ink" xmlns:am3d="http://schemas.microsoft.com/office/drawing/2017/model3d" xmlns:o="urn:schemas-microsoft-com:office:office" xmlns:oel="http://schemas.microsoft.com/office/2019/extlst" xmlns:r="http://schemas.openxmlformats.org/officeDocument/2006/relationships" xmlns:m="http://schemas.openxmlformats.org/officeDocument/2006/math" xmlns:v="urn:schemas-microsoft-com:vml" xmlns:wp14="http://schemas.microsoft.com/office/word/2010/wordprocessingDrawing" xmlns:wp="http://schemas.openxmlformats.org/drawingml/2006/wordprocessingDrawing" xmlns:w10="urn:schemas-microsoft-com:office:word" xmlns:w="http://schemas.openxmlformats.org/wordprocessingml/2006/main" xmlns:w14="http://schemas.microsoft.com/office/word/2010/wordml" xmlns:w15="http://schemas.microsoft.com/office/word/2012/wordml" xmlns:w16cex="http://schemas.microsoft.com/office/word/2018/wordml/cex" xmlns:w16cid="http://schemas.microsoft.com/office/word/2016/wordml/cid" xmlns:w16="http://schemas.microsoft.com/office/word/2018/wordml" xmlns:w16sdtdh="http://schemas.microsoft.com/office/word/2020/wordml/sdtdatahash" xmlns:w16se="http://schemas.microsoft.com/office/word/2015/wordml/symex" xmlns:wpg="http://schemas.microsoft.com/office/word/2010/wordprocessingGroup" xmlns:wpi="http://schemas.microsoft.com/office/word/2010/wordprocessingInk" xmlns:wne="http://schemas.microsoft.com/office/word/2006/wordml" xmlns:wps="http://schemas.microsoft.com/office/word/2010/wordprocessingShape" mc:Ignorable="w14 w15 w16se w16cid w16 w16cex w16sdtdh wp14">
   <w:p>
     <w:pPr>
       <w:jc w:val="center"/>
@@ -2744,7 +2850,7 @@
 </file>
 
 <file path=word/numbering.xml><?xml version="1.0" encoding="utf-8"?>
-<w:numbering xmlns:wpc="http://schemas.microsoft.com/office/word/2010/wordprocessingCanvas" xmlns:cx="http://schemas.microsoft.com/office/drawing/2014/chartex" xmlns:cx1="http://schemas.microsoft.com/office/drawing/2015/9/8/chartex" xmlns:cx2="http://schemas.microsoft.com/office/drawing/2015/10/21/chartex" xmlns:cx3="http://schemas.microsoft.com/office/drawing/2016/5/9/chartex" xmlns:cx4="http://schemas.microsoft.com/office/drawing/2016/5/10/chartex" xmlns:cx5="http://schemas.microsoft.com/office/drawing/2016/5/11/chartex" xmlns:cx6="http://schemas.microsoft.com/office/drawing/2016/5/12/chartex" xmlns:cx7="http://schemas.microsoft.com/office/drawing/2016/5/13/chartex" xmlns:cx8="http://schemas.microsoft.com/office/drawing/2016/5/14/chartex" xmlns:mc="http://schemas.openxmlformats.org/markup-compatibility/2006" xmlns:aink="http://schemas.microsoft.com/office/drawing/2016/ink" xmlns:am3d="http://schemas.microsoft.com/office/drawing/2017/model3d" xmlns:o="urn:schemas-microsoft-com:office:office" xmlns:oel="http://schemas.microsoft.com/office/2019/extlst" xmlns:r="http://schemas.openxmlformats.org/officeDocument/2006/relationships" xmlns:m="http://schemas.openxmlformats.org/officeDocument/2006/math" xmlns:v="urn:schemas-microsoft-com:vml" xmlns:wp14="http://schemas.microsoft.com/office/word/2010/wordprocessingDrawing" xmlns:wp="http://schemas.openxmlformats.org/drawingml/2006/wordprocessingDrawing" xmlns:w10="urn:schemas-microsoft-com:office:word" xmlns:w="http://schemas.openxmlformats.org/wordprocessingml/2006/main" xmlns:w14="http://schemas.microsoft.com/office/word/2010/wordml" xmlns:w15="http://schemas.microsoft.com/office/word/2012/wordml" xmlns:w16cex="http://schemas.microsoft.com/office/word/2018/wordml/cex" xmlns:w16cid="http://schemas.microsoft.com/office/word/2016/wordml/cid" xmlns:w16="http://schemas.microsoft.com/office/word/2018/wordml" xmlns:w16du="http://schemas.microsoft.com/office/word/2023/wordml/word16du" xmlns:w16sdtdh="http://schemas.microsoft.com/office/word/2020/wordml/sdtdatahash" xmlns:w16se="http://schemas.microsoft.com/office/word/2015/wordml/symex" xmlns:wpg="http://schemas.microsoft.com/office/word/2010/wordprocessingGroup" xmlns:wpi="http://schemas.microsoft.com/office/word/2010/wordprocessingInk" xmlns:wne="http://schemas.microsoft.com/office/word/2006/wordml" xmlns:wps="http://schemas.microsoft.com/office/word/2010/wordprocessingShape" mc:Ignorable="w14 w15 w16se w16cid w16 w16cex w16sdtdh wp14">
+<w:numbering xmlns:wpc="http://schemas.microsoft.com/office/word/2010/wordprocessingCanvas" xmlns:cx="http://schemas.microsoft.com/office/drawing/2014/chartex" xmlns:cx1="http://schemas.microsoft.com/office/drawing/2015/9/8/chartex" xmlns:cx2="http://schemas.microsoft.com/office/drawing/2015/10/21/chartex" xmlns:cx3="http://schemas.microsoft.com/office/drawing/2016/5/9/chartex" xmlns:cx4="http://schemas.microsoft.com/office/drawing/2016/5/10/chartex" xmlns:cx5="http://schemas.microsoft.com/office/drawing/2016/5/11/chartex" xmlns:cx6="http://schemas.microsoft.com/office/drawing/2016/5/12/chartex" xmlns:cx7="http://schemas.microsoft.com/office/drawing/2016/5/13/chartex" xmlns:cx8="http://schemas.microsoft.com/office/drawing/2016/5/14/chartex" xmlns:mc="http://schemas.openxmlformats.org/markup-compatibility/2006" xmlns:aink="http://schemas.microsoft.com/office/drawing/2016/ink" xmlns:am3d="http://schemas.microsoft.com/office/drawing/2017/model3d" xmlns:o="urn:schemas-microsoft-com:office:office" xmlns:oel="http://schemas.microsoft.com/office/2019/extlst" xmlns:r="http://schemas.openxmlformats.org/officeDocument/2006/relationships" xmlns:m="http://schemas.openxmlformats.org/officeDocument/2006/math" xmlns:v="urn:schemas-microsoft-com:vml" xmlns:wp14="http://schemas.microsoft.com/office/word/2010/wordprocessingDrawing" xmlns:wp="http://schemas.openxmlformats.org/drawingml/2006/wordprocessingDrawing" xmlns:w10="urn:schemas-microsoft-com:office:word" xmlns:w="http://schemas.openxmlformats.org/wordprocessingml/2006/main" xmlns:w14="http://schemas.microsoft.com/office/word/2010/wordml" xmlns:w15="http://schemas.microsoft.com/office/word/2012/wordml" xmlns:w16cex="http://schemas.microsoft.com/office/word/2018/wordml/cex" xmlns:w16cid="http://schemas.microsoft.com/office/word/2016/wordml/cid" xmlns:w16="http://schemas.microsoft.com/office/word/2018/wordml" xmlns:w16sdtdh="http://schemas.microsoft.com/office/word/2020/wordml/sdtdatahash" xmlns:w16se="http://schemas.microsoft.com/office/word/2015/wordml/symex" xmlns:wpg="http://schemas.microsoft.com/office/word/2010/wordprocessingGroup" xmlns:wpi="http://schemas.microsoft.com/office/word/2010/wordprocessingInk" xmlns:wne="http://schemas.microsoft.com/office/word/2006/wordml" xmlns:wps="http://schemas.microsoft.com/office/word/2010/wordprocessingShape" mc:Ignorable="w14 w15 w16se w16cid w16 w16cex w16sdtdh wp14">
   <w:abstractNum w:abstractNumId="0" w15:restartNumberingAfterBreak="0">
     <w:nsid w:val="00207A60"/>
     <w:multiLevelType w:val="hybridMultilevel"/>

</xml_diff>